<commit_message>
update response code for expected result of testcase q include multi space between string
</commit_message>
<xml_diff>
--- a/part1/Test Design and Bug Challenge.docx
+++ b/part1/Test Design and Bug Challenge.docx
@@ -2975,6 +2975,8 @@
       </w:r>
     </w:p>
     <w:p>
+      <w:bookmarkStart w:id="2" w:name="_GoBack"/>
+      <w:bookmarkEnd w:id="2"/>
       <w:r>
         <w:rPr>
           <w:noProof/>
@@ -3031,6 +3033,108 @@
     </w:p>
     <w:p>
       <w:pPr>
+        <w:jc w:val="center"/>
+        <w:rPr>
+          <w:i/>
+        </w:rPr>
+      </w:pPr>
+      <w:r>
+        <w:rPr>
+          <w:b/>
+        </w:rPr>
+        <w:t>Image 1</w:t>
+      </w:r>
+      <w:r>
+        <w:rPr>
+          <w:i/>
+        </w:rPr>
+        <w:t>: Summary report run manual</w:t>
+      </w:r>
+    </w:p>
+    <w:p/>
+    <w:p>
+      <w:r>
+        <w:rPr>
+          <w:noProof/>
+        </w:rPr>
+        <w:drawing>
+          <wp:inline distT="0" distB="0" distL="0" distR="0">
+            <wp:extent cx="5939790" cy="1836420"/>
+            <wp:effectExtent l="0" t="0" r="3810" b="0"/>
+            <wp:docPr id="6" name="Picture 6"/>
+            <wp:cNvGraphicFramePr>
+              <a:graphicFrameLocks xmlns:a="http://schemas.openxmlformats.org/drawingml/2006/main" noChangeAspect="1"/>
+            </wp:cNvGraphicFramePr>
+            <a:graphic xmlns:a="http://schemas.openxmlformats.org/drawingml/2006/main">
+              <a:graphicData uri="http://schemas.openxmlformats.org/drawingml/2006/picture">
+                <pic:pic xmlns:pic="http://schemas.openxmlformats.org/drawingml/2006/picture">
+                  <pic:nvPicPr>
+                    <pic:cNvPr id="0" name="Picture 7"/>
+                    <pic:cNvPicPr>
+                      <a:picLocks noChangeAspect="1" noChangeArrowheads="1"/>
+                    </pic:cNvPicPr>
+                  </pic:nvPicPr>
+                  <pic:blipFill>
+                    <a:blip r:embed="rId15">
+                      <a:extLst>
+                        <a:ext uri="{28A0092B-C50C-407E-A947-70E740481C1C}">
+                          <a14:useLocalDpi xmlns:a14="http://schemas.microsoft.com/office/drawing/2010/main" val="0"/>
+                        </a:ext>
+                      </a:extLst>
+                    </a:blip>
+                    <a:srcRect/>
+                    <a:stretch>
+                      <a:fillRect/>
+                    </a:stretch>
+                  </pic:blipFill>
+                  <pic:spPr bwMode="auto">
+                    <a:xfrm>
+                      <a:off x="0" y="0"/>
+                      <a:ext cx="5939790" cy="1836420"/>
+                    </a:xfrm>
+                    <a:prstGeom prst="rect">
+                      <a:avLst/>
+                    </a:prstGeom>
+                    <a:noFill/>
+                    <a:ln>
+                      <a:noFill/>
+                    </a:ln>
+                  </pic:spPr>
+                </pic:pic>
+              </a:graphicData>
+            </a:graphic>
+          </wp:inline>
+        </w:drawing>
+      </w:r>
+    </w:p>
+    <w:p>
+      <w:pPr>
+        <w:jc w:val="center"/>
+        <w:rPr>
+          <w:i/>
+        </w:rPr>
+      </w:pPr>
+      <w:r>
+        <w:rPr>
+          <w:b/>
+        </w:rPr>
+        <w:t>Image 2</w:t>
+      </w:r>
+      <w:r>
+        <w:rPr>
+          <w:i/>
+        </w:rPr>
+        <w:t xml:space="preserve">: Summary report run </w:t>
+      </w:r>
+      <w:r>
+        <w:rPr>
+          <w:i/>
+        </w:rPr>
+        <w:t>by framework automation test</w:t>
+      </w:r>
+    </w:p>
+    <w:p>
+      <w:pPr>
         <w:pStyle w:val="Heading3"/>
       </w:pPr>
       <w:r>
@@ -3290,6 +3394,7 @@
               </w:numPr>
             </w:pPr>
             <w:r>
+              <w:lastRenderedPageBreak/>
               <w:t>3.Press "Enter" key</w:t>
             </w:r>
           </w:p>
@@ -3376,10 +3481,10 @@
                   <v:path o:extrusionok="f" gradientshapeok="t" o:connecttype="rect"/>
                   <o:lock v:ext="edit" aspectratio="t"/>
                 </v:shapetype>
-                <v:shape id="_x0000_i1038" type="#_x0000_t75" style="width:3in;height:149.2pt" o:ole="">
-                  <v:imagedata r:id="rId15" o:title=""/>
+                <v:shape id="_x0000_i1025" type="#_x0000_t75" style="width:3in;height:149.2pt" o:ole="">
+                  <v:imagedata r:id="rId16" o:title=""/>
                 </v:shape>
-                <o:OLEObject Type="Embed" ProgID="PBrush" ShapeID="_x0000_i1038" DrawAspect="Content" ObjectID="_1707417413" r:id="rId16"/>
+                <o:OLEObject Type="Embed" ProgID="PBrush" ShapeID="_x0000_i1025" DrawAspect="Content" ObjectID="_1707419442" r:id="rId17"/>
               </w:object>
             </w:r>
           </w:p>
@@ -3391,7 +3496,6 @@
               </w:rPr>
             </w:pPr>
             <w:r>
-              <w:lastRenderedPageBreak/>
               <w:t>Expected Result:</w:t>
             </w:r>
           </w:p>
@@ -3856,10 +3960,10 @@
             </w:pPr>
             <w:r>
               <w:object w:dxaOrig="4320" w:dyaOrig="2986">
-                <v:shape id="_x0000_i1036" type="#_x0000_t75" style="width:3in;height:149.2pt" o:ole="">
-                  <v:imagedata r:id="rId17" o:title=""/>
+                <v:shape id="_x0000_i1026" type="#_x0000_t75" style="width:3in;height:149.2pt" o:ole="">
+                  <v:imagedata r:id="rId18" o:title=""/>
                 </v:shape>
-                <o:OLEObject Type="Embed" ProgID="PBrush" ShapeID="_x0000_i1036" DrawAspect="Content" ObjectID="_1707417414" r:id="rId18"/>
+                <o:OLEObject Type="Embed" ProgID="PBrush" ShapeID="_x0000_i1026" DrawAspect="Content" ObjectID="_1707419443" r:id="rId19"/>
               </w:object>
             </w:r>
           </w:p>
@@ -3901,6 +4005,7 @@
               <w:ind w:firstLine="0"/>
             </w:pPr>
             <w:r>
+              <w:lastRenderedPageBreak/>
               <w:t>Priority</w:t>
             </w:r>
           </w:p>
@@ -4080,7 +4185,6 @@
               <w:rPr>
                 <w:b/>
               </w:rPr>
-              <w:lastRenderedPageBreak/>
               <w:t>ID</w:t>
             </w:r>
           </w:p>
@@ -4372,10 +4476,10 @@
             </w:pPr>
             <w:r>
               <w:object w:dxaOrig="4320" w:dyaOrig="2986">
-                <v:shape id="_x0000_i1041" type="#_x0000_t75" style="width:3in;height:149.2pt" o:ole="">
-                  <v:imagedata r:id="rId19" o:title=""/>
+                <v:shape id="_x0000_i1027" type="#_x0000_t75" style="width:3in;height:149.2pt" o:ole="">
+                  <v:imagedata r:id="rId20" o:title=""/>
                 </v:shape>
-                <o:OLEObject Type="Embed" ProgID="PBrush" ShapeID="_x0000_i1041" DrawAspect="Content" ObjectID="_1707417415" r:id="rId20"/>
+                <o:OLEObject Type="Embed" ProgID="PBrush" ShapeID="_x0000_i1027" DrawAspect="Content" ObjectID="_1707419444" r:id="rId21"/>
               </w:object>
             </w:r>
           </w:p>
@@ -4417,6 +4521,7 @@
               <w:ind w:firstLine="0"/>
             </w:pPr>
             <w:r>
+              <w:lastRenderedPageBreak/>
               <w:t>Priority</w:t>
             </w:r>
           </w:p>
@@ -4769,7 +4874,6 @@
               </w:numPr>
             </w:pPr>
             <w:r>
-              <w:lastRenderedPageBreak/>
               <w:t>1.Go to: https://openweathermap.org/</w:t>
             </w:r>
           </w:p>
@@ -4951,14 +5055,15 @@
               </w:numPr>
             </w:pPr>
             <w:r>
+              <w:lastRenderedPageBreak/>
               <w:t>System don’t show message for user</w:t>
             </w:r>
             <w:r>
               <w:object w:dxaOrig="4320" w:dyaOrig="2986">
-                <v:shape id="_x0000_i1045" type="#_x0000_t75" style="width:3in;height:149.2pt" o:ole="">
-                  <v:imagedata r:id="rId21" o:title=""/>
+                <v:shape id="_x0000_i1028" type="#_x0000_t75" style="width:3in;height:149.2pt" o:ole="">
+                  <v:imagedata r:id="rId22" o:title=""/>
                 </v:shape>
-                <o:OLEObject Type="Embed" ProgID="PBrush" ShapeID="_x0000_i1045" DrawAspect="Content" ObjectID="_1707417416" r:id="rId22"/>
+                <o:OLEObject Type="Embed" ProgID="PBrush" ShapeID="_x0000_i1028" DrawAspect="Content" ObjectID="_1707419445" r:id="rId23"/>
               </w:object>
             </w:r>
           </w:p>
@@ -5471,7 +5576,6 @@
               <w:ind w:firstLine="0"/>
             </w:pPr>
             <w:r>
-              <w:lastRenderedPageBreak/>
               <w:t>Actual Result:</w:t>
             </w:r>
           </w:p>
@@ -5500,10 +5604,10 @@
             </w:pPr>
             <w:r>
               <w:object w:dxaOrig="4320" w:dyaOrig="2986">
-                <v:shape id="_x0000_i1050" type="#_x0000_t75" style="width:3in;height:149.2pt" o:ole="">
-                  <v:imagedata r:id="rId23" o:title=""/>
+                <v:shape id="_x0000_i1029" type="#_x0000_t75" style="width:3in;height:149.2pt" o:ole="">
+                  <v:imagedata r:id="rId24" o:title=""/>
                 </v:shape>
-                <o:OLEObject Type="Embed" ProgID="PBrush" ShapeID="_x0000_i1050" DrawAspect="Content" ObjectID="_1707417417" r:id="rId24"/>
+                <o:OLEObject Type="Embed" ProgID="PBrush" ShapeID="_x0000_i1029" DrawAspect="Content" ObjectID="_1707419446" r:id="rId25"/>
               </w:object>
             </w:r>
           </w:p>
@@ -5792,7 +5896,7 @@
                     </pic:cNvPicPr>
                   </pic:nvPicPr>
                   <pic:blipFill>
-                    <a:blip r:embed="rId25">
+                    <a:blip r:embed="rId26">
                       <a:extLst>
                         <a:ext uri="{28A0092B-C50C-407E-A947-70E740481C1C}">
                           <a14:useLocalDpi xmlns:a14="http://schemas.microsoft.com/office/drawing/2010/main" val="0"/>
@@ -5838,14 +5942,10 @@
       </w:r>
       <w:proofErr w:type="spellEnd"/>
       <w:r>
-        <w:t xml:space="preserve"> for API by </w:t>
-      </w:r>
-      <w:r>
-        <w:t>framework automation test</w:t>
+        <w:t xml:space="preserve"> for API by framework automation test</w:t>
       </w:r>
     </w:p>
     <w:p>
-      <w:bookmarkStart w:id="2" w:name="_GoBack"/>
       <w:r>
         <w:rPr>
           <w:noProof/>
@@ -5868,7 +5968,7 @@
                     </pic:cNvPicPr>
                   </pic:nvPicPr>
                   <pic:blipFill>
-                    <a:blip r:embed="rId26">
+                    <a:blip r:embed="rId27">
                       <a:extLst>
                         <a:ext uri="{28A0092B-C50C-407E-A947-70E740481C1C}">
                           <a14:useLocalDpi xmlns:a14="http://schemas.microsoft.com/office/drawing/2010/main" val="0"/>
@@ -5900,7 +6000,6 @@
         </w:drawing>
       </w:r>
     </w:p>
-    <w:bookmarkEnd w:id="2"/>
     <w:p/>
     <w:p/>
     <w:p/>
@@ -8094,6 +8193,7 @@
   <w:style w:type="character" w:default="1" w:styleId="DefaultParagraphFont">
     <w:name w:val="Default Paragraph Font"/>
     <w:uiPriority w:val="1"/>
+    <w:semiHidden/>
     <w:unhideWhenUsed/>
   </w:style>
   <w:style w:type="table" w:default="1" w:styleId="TableNormal">

</xml_diff>